<commit_message>
Added text to the manuscript and fixed a code error in the loading of the data
</commit_message>
<xml_diff>
--- a/analysis/paper/paper.docx
+++ b/analysis/paper/paper.docx
@@ -221,13 +221,7 @@
         <w:pStyle w:val="FirstParagraph"/>
       </w:pPr>
       <w:r>
-        <w:t xml:space="preserve">Here is a citation</w:t>
-      </w:r>
-      <w:r>
-        <w:t xml:space="preserve"> </w:t>
-      </w:r>
-      <w:r>
-        <w:t xml:space="preserve">(Marwick, 2017)</w:t>
+        <w:t xml:space="preserve">Settlement and mobility is very complex.</w:t>
       </w:r>
     </w:p>
     <w:p>
@@ -242,6 +236,14 @@
     </w:p>
     <w:p>
       <w:pPr>
+        <w:pStyle w:val="FirstParagraph"/>
+      </w:pPr>
+      <w:r>
+        <w:t xml:space="preserve">Forsberg (I don’t have Zotero) performed a PCA analysis on the artefact assemblages collected from inland hunter-gatherer sites along North Swedish river systems in the mid 80s. Based on the analysis performed on the morphometrics Forsberg grouped and classified the sites as either residential or activity sites. The resulting settlement pattern was used to test hypotheses of group size….</w:t>
+      </w:r>
+    </w:p>
+    <w:p>
+      <w:pPr>
         <w:pStyle w:val="Heading1"/>
       </w:pPr>
       <w:bookmarkStart w:id="23" w:name="methods"/>
@@ -252,6 +254,30 @@
     </w:p>
     <w:p>
       <w:pPr>
+        <w:pStyle w:val="FirstParagraph"/>
+      </w:pPr>
+      <w:r>
+        <w:t xml:space="preserve">XRF measurements were sampled on quartzite points stored at the collections of Västerbotten and Skellefteå museums. Samples were taken on the surface of the artefacts using a Niton XL 5 portable XRF.</w:t>
+      </w:r>
+    </w:p>
+    <w:p>
+      <w:pPr>
+        <w:pStyle w:val="BodyText"/>
+      </w:pPr>
+      <w:r>
+        <w:t xml:space="preserve">Data was cleaned… (promise).</w:t>
+      </w:r>
+    </w:p>
+    <w:p>
+      <w:pPr>
+        <w:pStyle w:val="BodyText"/>
+      </w:pPr>
+      <w:r>
+        <w:t xml:space="preserve">Then I did this…</w:t>
+      </w:r>
+    </w:p>
+    <w:p>
+      <w:pPr>
         <w:pStyle w:val="Heading1"/>
       </w:pPr>
       <w:bookmarkStart w:id="24" w:name="results"/>
@@ -259,26 +285,6 @@
         <w:t xml:space="preserve">4	Results</w:t>
       </w:r>
       <w:bookmarkEnd w:id="24"/>
-    </w:p>
-    <w:p>
-      <w:pPr>
-        <w:pStyle w:val="SourceCode"/>
-      </w:pPr>
-      <w:r>
-        <w:rPr>
-          <w:rStyle w:val="VerbatimChar"/>
-        </w:rPr>
-        <w:t xml:space="preserve">#&gt; Ag </w:t>
-      </w:r>
-      <w:r>
-        <w:br/>
-      </w:r>
-      <w:r>
-        <w:rPr>
-          <w:rStyle w:val="VerbatimChar"/>
-        </w:rPr>
-        <w:t xml:space="preserve">#&gt; 51</w:t>
-      </w:r>
     </w:p>
     <w:p>
       <w:pPr>
@@ -352,7 +358,7 @@
         <w:t xml:space="preserve"> </w:t>
       </w:r>
       <w:r>
-        <w:t xml:space="preserve">visualises the explained variance of the 5 first principal components (PC). As can be seen most of the variance is explained in the first two PCs. Taking a closer look at which variables contribute to the PCs can be found in</w:t>
+        <w:t xml:space="preserve">visualises the explained variance of the 5 first principal components (PC). As can be seen most of the variance is explained in the first two PCs. Figures</w:t>
       </w:r>
       <w:r>
         <w:t xml:space="preserve"> </w:t>
@@ -373,7 +379,10 @@
         <w:t xml:space="preserve">4.3</w:t>
       </w:r>
       <w:r>
-        <w:t xml:space="preserve">.</w:t>
+        <w:t xml:space="preserve"> </w:t>
+      </w:r>
+      <w:r>
+        <w:t xml:space="preserve">shows the 10 main contributing variables to each component.</w:t>
       </w:r>
     </w:p>
     <w:p>
@@ -491,7 +500,16 @@
         <w:pStyle w:val="BodyText"/>
       </w:pPr>
       <w:r>
-        <w:t xml:space="preserve">The result of the PCA analysis can be seen in pca_biplot @ref(fig:pca_biplot).</w:t>
+        <w:t xml:space="preserve">The result of the PCA analysis can be seen in figure</w:t>
+      </w:r>
+      <w:r>
+        <w:t xml:space="preserve"> </w:t>
+      </w:r>
+      <w:r>
+        <w:t xml:space="preserve">4.4</w:t>
+      </w:r>
+      <w:r>
+        <w:t xml:space="preserve">.</w:t>
       </w:r>
     </w:p>
     <w:p>
@@ -501,14 +519,14 @@
       <w:r>
         <w:drawing>
           <wp:inline>
-            <wp:extent cx="4587290" cy="3669832"/>
+            <wp:extent cx="5943600" cy="2377440"/>
             <wp:effectExtent b="0" l="0" r="0" t="0"/>
-            <wp:docPr descr="(#fig:pca_biplot)Biplot of PCA analysis with PC1 and PC2, no clear clustering can be seen related to the color of the material" title="" id="1" name="Picture"/>
+            <wp:docPr descr="Figure 4.4: Biplot of PCA analysis with PC1 and PC2, no clear clustering can be seen related to the color of the material" title="" id="1" name="Picture"/>
             <a:graphic>
               <a:graphicData uri="http://schemas.openxmlformats.org/drawingml/2006/picture">
                 <pic:pic>
                   <pic:nvPicPr>
-                    <pic:cNvPr descr="../figures/pca_biplot-1.png" id="0" name="Picture"/>
+                    <pic:cNvPr descr="../figures/pca-biplot-1.png" id="0" name="Picture"/>
                     <pic:cNvPicPr>
                       <a:picLocks noChangeArrowheads="1" noChangeAspect="1"/>
                     </pic:cNvPicPr>
@@ -522,7 +540,7 @@
                   <pic:spPr bwMode="auto">
                     <a:xfrm>
                       <a:off x="0" y="0"/>
-                      <a:ext cx="4587290" cy="3669832"/>
+                      <a:ext cx="5943600" cy="2377440"/>
                     </a:xfrm>
                     <a:prstGeom prst="rect">
                       <a:avLst/>
@@ -546,15 +564,7 @@
         <w:pStyle w:val="ImageCaption"/>
       </w:pPr>
       <w:r>
-        <w:t xml:space="preserve">(#fig:pca_biplot)Biplot of PCA analysis with PC1 and PC2, no clear clustering can be seen related to the color of the material</w:t>
-      </w:r>
-    </w:p>
-    <w:p>
-      <w:pPr>
-        <w:pStyle w:val="BodyText"/>
-      </w:pPr>
-      <w:r>
-        <w:t xml:space="preserve">Here is an example of inline code 3.14 in the middle of a sentence.</w:t>
+        <w:t xml:space="preserve">Figure 4.4: Biplot of PCA analysis with PC1 and PC2, no clear clustering can be seen related to the color of the material</w:t>
       </w:r>
     </w:p>
     <w:p>
@@ -569,6 +579,14 @@
     </w:p>
     <w:p>
       <w:pPr>
+        <w:pStyle w:val="FirstParagraph"/>
+      </w:pPr>
+      <w:r>
+        <w:t xml:space="preserve">As quartzite is a metamorphic rock formed from quartz-rich sandstone it is not surprising to see that Si features a high contribution to PC 1.</w:t>
+      </w:r>
+    </w:p>
+    <w:p>
+      <w:pPr>
         <w:pStyle w:val="Heading1"/>
       </w:pPr>
       <w:bookmarkStart w:id="30" w:name="conclusion"/>
@@ -602,29 +620,8 @@
       </w:r>
       <w:bookmarkEnd w:id="32"/>
     </w:p>
-    <w:bookmarkStart w:id="35" w:name="refs"/>
-    <w:bookmarkStart w:id="34" w:name="ref-Marwick2017"/>
-    <w:p>
-      <w:pPr>
-        <w:pStyle w:val="Bibliography"/>
-      </w:pPr>
-      <w:r>
-        <w:t xml:space="preserve">Marwick, B., 2017. Computational reproducibility in archaeological research: Basic principles and a case study of their implementation. Journal of Archaeological Method and Theory 24, 424–450.</w:t>
-      </w:r>
-      <w:r>
-        <w:t xml:space="preserve"> </w:t>
-      </w:r>
-      <w:hyperlink r:id="rId33">
-        <w:r>
-          <w:rPr>
-            <w:rStyle w:val="Hyperlink"/>
-          </w:rPr>
-          <w:t xml:space="preserve">https://doi.org/10.1007/s10816-015-9272-9</w:t>
-        </w:r>
-      </w:hyperlink>
-    </w:p>
-    <w:bookmarkEnd w:id="34"/>
-    <w:bookmarkEnd w:id="35"/>
+    <w:bookmarkStart w:id="33" w:name="refs"/>
+    <w:bookmarkEnd w:id="33"/>
     <w:p>
       <w:r>
         <w:br w:type="page"/>
@@ -634,18 +631,18 @@
       <w:pPr>
         <w:pStyle w:val="Heading3"/>
       </w:pPr>
-      <w:bookmarkStart w:id="36" w:name="colophon"/>
+      <w:bookmarkStart w:id="34" w:name="colophon"/>
       <w:r>
         <w:t xml:space="preserve">8.0.1	Colophon</w:t>
       </w:r>
-      <w:bookmarkEnd w:id="36"/>
+      <w:bookmarkEnd w:id="34"/>
     </w:p>
     <w:p>
       <w:pPr>
         <w:pStyle w:val="FirstParagraph"/>
       </w:pPr>
       <w:r>
-        <w:t xml:space="preserve">This report was generated on 2021-03-26 14:30:45 using the following computational environment and dependencies:</w:t>
+        <w:t xml:space="preserve">This report was generated on 2021-03-26 15:01:12 using the following computational environment and dependencies:</w:t>
       </w:r>
     </w:p>
     <w:p>
@@ -1755,16 +1752,25 @@
         <w:rPr>
           <w:rStyle w:val="VerbatimChar"/>
         </w:rPr>
-        <w:t xml:space="preserve">#&gt; Local:    C:/Users/masj0062/Documents/DOKTORANDSPROJEKT/VERSION CONTROL/phd-files/COURSES/DIALPAST/Quantitative_research/MyTestProject</w:t>
-      </w:r>
-      <w:r>
-        <w:br/>
-      </w:r>
-      <w:r>
-        <w:rPr>
-          <w:rStyle w:val="VerbatimChar"/>
-        </w:rPr>
-        <w:t xml:space="preserve">#&gt; Head:     nothing commited (yet)</w:t>
+        <w:t xml:space="preserve">#&gt; Local:    main C:/Users/masj0062/Documents/DOKTORANDSPROJEKT/VERSION CONTROL/phd-files/COURSES/DIALPAST/Quantitative_research/MyTestProject</w:t>
+      </w:r>
+      <w:r>
+        <w:br/>
+      </w:r>
+      <w:r>
+        <w:rPr>
+          <w:rStyle w:val="VerbatimChar"/>
+        </w:rPr>
+        <w:t xml:space="preserve">#&gt; Remote:   main @ origin (https://github.com/MattiasSealander/MyTestProject)</w:t>
+      </w:r>
+      <w:r>
+        <w:br/>
+      </w:r>
+      <w:r>
+        <w:rPr>
+          <w:rStyle w:val="VerbatimChar"/>
+        </w:rPr>
+        <w:t xml:space="preserve">#&gt; Head:     [3c23ae8] 2021-03-26: Updated description and authors</w:t>
       </w:r>
     </w:p>
     <w:sectPr>

</xml_diff>